<commit_message>
Add some instruction into VM and initial the interrupt functionality. Besides, I fix some problem in makefile, which is the .cpp file hadn't been added into dependencies.
</commit_message>
<xml_diff>
--- a/Serenity MIPS语言规范.docx
+++ b/Serenity MIPS语言规范.docx
@@ -94,6 +94,15 @@
         </w:rPr>
         <w:t>其迈、蔡武威</w:t>
       </w:r>
+      <w:r>
+        <w:rPr>
+          <w:rFonts w:ascii="华文楷体" w:eastAsia="华文楷体" w:hAnsi="华文楷体" w:hint="eastAsia"/>
+          <w:b/>
+        </w:rPr>
+        <w:t>、胡雪燕</w:t>
+      </w:r>
+      <w:bookmarkStart w:id="0" w:name="_GoBack"/>
+      <w:bookmarkEnd w:id="0"/>
     </w:p>
     <w:p>
       <w:pPr>
@@ -121,7 +130,7 @@
     <w:p>
       <w:pPr>
         <w:rPr>
-          <w:rFonts w:ascii="华文楷体" w:eastAsia="华文楷体" w:hAnsi="华文楷体" w:hint="eastAsia"/>
+          <w:rFonts w:ascii="华文楷体" w:eastAsia="华文楷体" w:hAnsi="华文楷体"/>
         </w:rPr>
       </w:pPr>
       <w:r>
@@ -382,7 +391,7 @@
       <w:pPr>
         <w:ind w:firstLine="360"/>
         <w:rPr>
-          <w:rFonts w:ascii="宋体" w:eastAsia="宋体" w:hAnsi="宋体" w:hint="eastAsia"/>
+          <w:rFonts w:ascii="宋体" w:eastAsia="宋体" w:hAnsi="宋体"/>
         </w:rPr>
       </w:pPr>
       <w:r>
@@ -547,14 +556,12 @@
           </wp:inline>
         </w:drawing>
       </w:r>
-      <w:bookmarkStart w:id="0" w:name="_GoBack"/>
-      <w:bookmarkEnd w:id="0"/>
     </w:p>
     <w:p>
       <w:pPr>
         <w:ind w:firstLine="360"/>
         <w:rPr>
-          <w:rFonts w:ascii="宋体" w:eastAsia="宋体" w:hAnsi="宋体" w:hint="eastAsia"/>
+          <w:rFonts w:ascii="宋体" w:eastAsia="宋体" w:hAnsi="宋体"/>
         </w:rPr>
       </w:pPr>
       <w:r>
@@ -748,7 +755,7 @@
       <w:pPr>
         <w:ind w:firstLine="360"/>
         <w:rPr>
-          <w:rFonts w:ascii="宋体" w:eastAsia="宋体" w:hAnsi="宋体" w:hint="eastAsia"/>
+          <w:rFonts w:ascii="宋体" w:eastAsia="宋体" w:hAnsi="宋体"/>
         </w:rPr>
       </w:pPr>
       <w:r>
@@ -876,7 +883,7 @@
               <w:spacing w:after="0" w:line="240" w:lineRule="auto"/>
               <w:jc w:val="center"/>
               <w:rPr>
-                <w:rFonts w:ascii="宋体" w:eastAsia="宋体" w:hAnsi="宋体" w:cs="Times New Roman" w:hint="eastAsia"/>
+                <w:rFonts w:ascii="宋体" w:eastAsia="宋体" w:hAnsi="宋体" w:cs="Times New Roman"/>
                 <w:b/>
                 <w:bCs/>
               </w:rPr>
@@ -904,7 +911,7 @@
               <w:spacing w:after="0" w:line="240" w:lineRule="auto"/>
               <w:jc w:val="center"/>
               <w:rPr>
-                <w:rFonts w:ascii="宋体" w:eastAsia="宋体" w:hAnsi="宋体" w:cs="Times New Roman" w:hint="eastAsia"/>
+                <w:rFonts w:ascii="宋体" w:eastAsia="宋体" w:hAnsi="宋体" w:cs="Times New Roman"/>
                 <w:b/>
                 <w:bCs/>
               </w:rPr>
@@ -936,7 +943,7 @@
             <w:pPr>
               <w:spacing w:after="0" w:line="240" w:lineRule="auto"/>
               <w:rPr>
-                <w:rFonts w:ascii="宋体" w:eastAsia="宋体" w:hAnsi="宋体" w:cs="Times New Roman" w:hint="eastAsia"/>
+                <w:rFonts w:ascii="宋体" w:eastAsia="宋体" w:hAnsi="宋体" w:cs="Times New Roman"/>
               </w:rPr>
             </w:pPr>
             <w:r>
@@ -959,7 +966,7 @@
             <w:pPr>
               <w:spacing w:after="0" w:line="240" w:lineRule="auto"/>
               <w:rPr>
-                <w:rFonts w:ascii="宋体" w:eastAsia="宋体" w:hAnsi="宋体" w:cs="Times New Roman" w:hint="eastAsia"/>
+                <w:rFonts w:ascii="宋体" w:eastAsia="宋体" w:hAnsi="宋体" w:cs="Times New Roman"/>
               </w:rPr>
             </w:pPr>
             <w:r>
@@ -982,7 +989,7 @@
             <w:pPr>
               <w:spacing w:after="0" w:line="240" w:lineRule="auto"/>
               <w:rPr>
-                <w:rFonts w:ascii="宋体" w:eastAsia="宋体" w:hAnsi="宋体" w:cs="Times New Roman" w:hint="eastAsia"/>
+                <w:rFonts w:ascii="宋体" w:eastAsia="宋体" w:hAnsi="宋体" w:cs="Times New Roman"/>
               </w:rPr>
             </w:pPr>
             <w:r>
@@ -1010,7 +1017,7 @@
             <w:pPr>
               <w:spacing w:after="0" w:line="240" w:lineRule="auto"/>
               <w:rPr>
-                <w:rFonts w:ascii="宋体" w:eastAsia="宋体" w:hAnsi="宋体" w:cs="Times New Roman" w:hint="eastAsia"/>
+                <w:rFonts w:ascii="宋体" w:eastAsia="宋体" w:hAnsi="宋体" w:cs="Times New Roman"/>
               </w:rPr>
             </w:pPr>
             <w:r>
@@ -1033,7 +1040,7 @@
             <w:pPr>
               <w:spacing w:after="0" w:line="240" w:lineRule="auto"/>
               <w:rPr>
-                <w:rFonts w:ascii="宋体" w:eastAsia="宋体" w:hAnsi="宋体" w:cs="Times New Roman" w:hint="eastAsia"/>
+                <w:rFonts w:ascii="宋体" w:eastAsia="宋体" w:hAnsi="宋体" w:cs="Times New Roman"/>
               </w:rPr>
             </w:pPr>
             <w:r>
@@ -1056,7 +1063,7 @@
             <w:pPr>
               <w:spacing w:after="0" w:line="240" w:lineRule="auto"/>
               <w:rPr>
-                <w:rFonts w:ascii="宋体" w:eastAsia="宋体" w:hAnsi="宋体" w:cs="Times New Roman" w:hint="eastAsia"/>
+                <w:rFonts w:ascii="宋体" w:eastAsia="宋体" w:hAnsi="宋体" w:cs="Times New Roman"/>
               </w:rPr>
             </w:pPr>
             <w:r>
@@ -1084,7 +1091,7 @@
             <w:pPr>
               <w:spacing w:after="0" w:line="240" w:lineRule="auto"/>
               <w:rPr>
-                <w:rFonts w:ascii="宋体" w:eastAsia="宋体" w:hAnsi="宋体" w:cs="Times New Roman" w:hint="eastAsia"/>
+                <w:rFonts w:ascii="宋体" w:eastAsia="宋体" w:hAnsi="宋体" w:cs="Times New Roman"/>
               </w:rPr>
             </w:pPr>
             <w:r>
@@ -1107,7 +1114,7 @@
             <w:pPr>
               <w:spacing w:after="0" w:line="240" w:lineRule="auto"/>
               <w:rPr>
-                <w:rFonts w:ascii="宋体" w:eastAsia="宋体" w:hAnsi="宋体" w:cs="Times New Roman" w:hint="eastAsia"/>
+                <w:rFonts w:ascii="宋体" w:eastAsia="宋体" w:hAnsi="宋体" w:cs="Times New Roman"/>
               </w:rPr>
             </w:pPr>
             <w:r>
@@ -1130,7 +1137,7 @@
             <w:pPr>
               <w:spacing w:after="0" w:line="240" w:lineRule="auto"/>
               <w:rPr>
-                <w:rFonts w:ascii="宋体" w:eastAsia="宋体" w:hAnsi="宋体" w:cs="Times New Roman" w:hint="eastAsia"/>
+                <w:rFonts w:ascii="宋体" w:eastAsia="宋体" w:hAnsi="宋体" w:cs="Times New Roman"/>
               </w:rPr>
             </w:pPr>
             <w:r>
@@ -1158,7 +1165,7 @@
             <w:pPr>
               <w:spacing w:after="0" w:line="240" w:lineRule="auto"/>
               <w:rPr>
-                <w:rFonts w:ascii="宋体" w:eastAsia="宋体" w:hAnsi="宋体" w:cs="Times New Roman" w:hint="eastAsia"/>
+                <w:rFonts w:ascii="宋体" w:eastAsia="宋体" w:hAnsi="宋体" w:cs="Times New Roman"/>
               </w:rPr>
             </w:pPr>
             <w:r>
@@ -1181,7 +1188,7 @@
             <w:pPr>
               <w:spacing w:after="0" w:line="240" w:lineRule="auto"/>
               <w:rPr>
-                <w:rFonts w:ascii="宋体" w:eastAsia="宋体" w:hAnsi="宋体" w:cs="Times New Roman" w:hint="eastAsia"/>
+                <w:rFonts w:ascii="宋体" w:eastAsia="宋体" w:hAnsi="宋体" w:cs="Times New Roman"/>
               </w:rPr>
             </w:pPr>
             <w:r>
@@ -1204,7 +1211,7 @@
             <w:pPr>
               <w:spacing w:after="0" w:line="240" w:lineRule="auto"/>
               <w:rPr>
-                <w:rFonts w:ascii="宋体" w:eastAsia="宋体" w:hAnsi="宋体" w:cs="Times New Roman" w:hint="eastAsia"/>
+                <w:rFonts w:ascii="宋体" w:eastAsia="宋体" w:hAnsi="宋体" w:cs="Times New Roman"/>
               </w:rPr>
             </w:pPr>
             <w:r>
@@ -1232,7 +1239,7 @@
             <w:pPr>
               <w:spacing w:after="0" w:line="240" w:lineRule="auto"/>
               <w:rPr>
-                <w:rFonts w:ascii="宋体" w:eastAsia="宋体" w:hAnsi="宋体" w:cs="Times New Roman" w:hint="eastAsia"/>
+                <w:rFonts w:ascii="宋体" w:eastAsia="宋体" w:hAnsi="宋体" w:cs="Times New Roman"/>
               </w:rPr>
             </w:pPr>
             <w:r>
@@ -1255,7 +1262,7 @@
             <w:pPr>
               <w:spacing w:after="0" w:line="240" w:lineRule="auto"/>
               <w:rPr>
-                <w:rFonts w:ascii="宋体" w:eastAsia="宋体" w:hAnsi="宋体" w:cs="Times New Roman" w:hint="eastAsia"/>
+                <w:rFonts w:ascii="宋体" w:eastAsia="宋体" w:hAnsi="宋体" w:cs="Times New Roman"/>
               </w:rPr>
             </w:pPr>
             <w:r>
@@ -1278,7 +1285,7 @@
             <w:pPr>
               <w:spacing w:after="0" w:line="240" w:lineRule="auto"/>
               <w:rPr>
-                <w:rFonts w:ascii="宋体" w:eastAsia="宋体" w:hAnsi="宋体" w:cs="Times New Roman" w:hint="eastAsia"/>
+                <w:rFonts w:ascii="宋体" w:eastAsia="宋体" w:hAnsi="宋体" w:cs="Times New Roman"/>
               </w:rPr>
             </w:pPr>
             <w:r>
@@ -1306,7 +1313,7 @@
             <w:pPr>
               <w:spacing w:after="0" w:line="240" w:lineRule="auto"/>
               <w:rPr>
-                <w:rFonts w:ascii="宋体" w:eastAsia="宋体" w:hAnsi="宋体" w:cs="Times New Roman" w:hint="eastAsia"/>
+                <w:rFonts w:ascii="宋体" w:eastAsia="宋体" w:hAnsi="宋体" w:cs="Times New Roman"/>
               </w:rPr>
             </w:pPr>
             <w:r>
@@ -1329,7 +1336,7 @@
             <w:pPr>
               <w:spacing w:after="0" w:line="240" w:lineRule="auto"/>
               <w:rPr>
-                <w:rFonts w:ascii="宋体" w:eastAsia="宋体" w:hAnsi="宋体" w:cs="Times New Roman" w:hint="eastAsia"/>
+                <w:rFonts w:ascii="宋体" w:eastAsia="宋体" w:hAnsi="宋体" w:cs="Times New Roman"/>
               </w:rPr>
             </w:pPr>
             <w:r>
@@ -1352,7 +1359,7 @@
             <w:pPr>
               <w:spacing w:after="0" w:line="240" w:lineRule="auto"/>
               <w:rPr>
-                <w:rFonts w:ascii="宋体" w:eastAsia="宋体" w:hAnsi="宋体" w:cs="Times New Roman" w:hint="eastAsia"/>
+                <w:rFonts w:ascii="宋体" w:eastAsia="宋体" w:hAnsi="宋体" w:cs="Times New Roman"/>
               </w:rPr>
             </w:pPr>
             <w:r>
@@ -1380,7 +1387,7 @@
             <w:pPr>
               <w:spacing w:after="0" w:line="240" w:lineRule="auto"/>
               <w:rPr>
-                <w:rFonts w:ascii="宋体" w:eastAsia="宋体" w:hAnsi="宋体" w:cs="Times New Roman" w:hint="eastAsia"/>
+                <w:rFonts w:ascii="宋体" w:eastAsia="宋体" w:hAnsi="宋体" w:cs="Times New Roman"/>
               </w:rPr>
             </w:pPr>
             <w:r>
@@ -1403,7 +1410,7 @@
             <w:pPr>
               <w:spacing w:after="0" w:line="240" w:lineRule="auto"/>
               <w:rPr>
-                <w:rFonts w:ascii="宋体" w:eastAsia="宋体" w:hAnsi="宋体" w:cs="Times New Roman" w:hint="eastAsia"/>
+                <w:rFonts w:ascii="宋体" w:eastAsia="宋体" w:hAnsi="宋体" w:cs="Times New Roman"/>
               </w:rPr>
             </w:pPr>
             <w:r>
@@ -1426,7 +1433,7 @@
             <w:pPr>
               <w:spacing w:after="0" w:line="240" w:lineRule="auto"/>
               <w:rPr>
-                <w:rFonts w:ascii="宋体" w:eastAsia="宋体" w:hAnsi="宋体" w:cs="Times New Roman" w:hint="eastAsia"/>
+                <w:rFonts w:ascii="宋体" w:eastAsia="宋体" w:hAnsi="宋体" w:cs="Times New Roman"/>
               </w:rPr>
             </w:pPr>
             <w:r>
@@ -1454,7 +1461,7 @@
             <w:pPr>
               <w:spacing w:after="0" w:line="240" w:lineRule="auto"/>
               <w:rPr>
-                <w:rFonts w:ascii="宋体" w:eastAsia="宋体" w:hAnsi="宋体" w:cs="Times New Roman" w:hint="eastAsia"/>
+                <w:rFonts w:ascii="宋体" w:eastAsia="宋体" w:hAnsi="宋体" w:cs="Times New Roman"/>
               </w:rPr>
             </w:pPr>
             <w:r>
@@ -1477,7 +1484,7 @@
             <w:pPr>
               <w:spacing w:after="0" w:line="240" w:lineRule="auto"/>
               <w:rPr>
-                <w:rFonts w:ascii="宋体" w:eastAsia="宋体" w:hAnsi="宋体" w:cs="Times New Roman" w:hint="eastAsia"/>
+                <w:rFonts w:ascii="宋体" w:eastAsia="宋体" w:hAnsi="宋体" w:cs="Times New Roman"/>
               </w:rPr>
             </w:pPr>
             <w:r>
@@ -1500,7 +1507,7 @@
             <w:pPr>
               <w:spacing w:after="0" w:line="240" w:lineRule="auto"/>
               <w:rPr>
-                <w:rFonts w:ascii="宋体" w:eastAsia="宋体" w:hAnsi="宋体" w:cs="Times New Roman" w:hint="eastAsia"/>
+                <w:rFonts w:ascii="宋体" w:eastAsia="宋体" w:hAnsi="宋体" w:cs="Times New Roman"/>
               </w:rPr>
             </w:pPr>
             <w:r>
@@ -1528,7 +1535,7 @@
             <w:pPr>
               <w:spacing w:after="0" w:line="240" w:lineRule="auto"/>
               <w:rPr>
-                <w:rFonts w:ascii="宋体" w:eastAsia="宋体" w:hAnsi="宋体" w:cs="Times New Roman" w:hint="eastAsia"/>
+                <w:rFonts w:ascii="宋体" w:eastAsia="宋体" w:hAnsi="宋体" w:cs="Times New Roman"/>
               </w:rPr>
             </w:pPr>
             <w:r>
@@ -1551,7 +1558,7 @@
             <w:pPr>
               <w:spacing w:after="0" w:line="240" w:lineRule="auto"/>
               <w:rPr>
-                <w:rFonts w:ascii="宋体" w:eastAsia="宋体" w:hAnsi="宋体" w:cs="Times New Roman" w:hint="eastAsia"/>
+                <w:rFonts w:ascii="宋体" w:eastAsia="宋体" w:hAnsi="宋体" w:cs="Times New Roman"/>
               </w:rPr>
             </w:pPr>
             <w:r>
@@ -1574,7 +1581,7 @@
             <w:pPr>
               <w:spacing w:after="0" w:line="240" w:lineRule="auto"/>
               <w:rPr>
-                <w:rFonts w:ascii="宋体" w:eastAsia="宋体" w:hAnsi="宋体" w:cs="Times New Roman" w:hint="eastAsia"/>
+                <w:rFonts w:ascii="宋体" w:eastAsia="宋体" w:hAnsi="宋体" w:cs="Times New Roman"/>
               </w:rPr>
             </w:pPr>
             <w:r>
@@ -1602,7 +1609,7 @@
             <w:pPr>
               <w:spacing w:after="0" w:line="240" w:lineRule="auto"/>
               <w:rPr>
-                <w:rFonts w:ascii="宋体" w:eastAsia="宋体" w:hAnsi="宋体" w:cs="Times New Roman" w:hint="eastAsia"/>
+                <w:rFonts w:ascii="宋体" w:eastAsia="宋体" w:hAnsi="宋体" w:cs="Times New Roman"/>
               </w:rPr>
             </w:pPr>
             <w:r>
@@ -1625,7 +1632,7 @@
             <w:pPr>
               <w:spacing w:after="0" w:line="240" w:lineRule="auto"/>
               <w:rPr>
-                <w:rFonts w:ascii="宋体" w:eastAsia="宋体" w:hAnsi="宋体" w:cs="Times New Roman" w:hint="eastAsia"/>
+                <w:rFonts w:ascii="宋体" w:eastAsia="宋体" w:hAnsi="宋体" w:cs="Times New Roman"/>
               </w:rPr>
             </w:pPr>
             <w:r>
@@ -1648,7 +1655,7 @@
             <w:pPr>
               <w:spacing w:after="0" w:line="240" w:lineRule="auto"/>
               <w:rPr>
-                <w:rFonts w:ascii="宋体" w:eastAsia="宋体" w:hAnsi="宋体" w:cs="Times New Roman" w:hint="eastAsia"/>
+                <w:rFonts w:ascii="宋体" w:eastAsia="宋体" w:hAnsi="宋体" w:cs="Times New Roman"/>
               </w:rPr>
             </w:pPr>
             <w:r>
@@ -1676,7 +1683,7 @@
             <w:pPr>
               <w:spacing w:after="0" w:line="240" w:lineRule="auto"/>
               <w:rPr>
-                <w:rFonts w:ascii="宋体" w:eastAsia="宋体" w:hAnsi="宋体" w:cs="Times New Roman" w:hint="eastAsia"/>
+                <w:rFonts w:ascii="宋体" w:eastAsia="宋体" w:hAnsi="宋体" w:cs="Times New Roman"/>
               </w:rPr>
             </w:pPr>
             <w:r>
@@ -1699,7 +1706,7 @@
             <w:pPr>
               <w:spacing w:after="0" w:line="240" w:lineRule="auto"/>
               <w:rPr>
-                <w:rFonts w:ascii="宋体" w:eastAsia="宋体" w:hAnsi="宋体" w:cs="Times New Roman" w:hint="eastAsia"/>
+                <w:rFonts w:ascii="宋体" w:eastAsia="宋体" w:hAnsi="宋体" w:cs="Times New Roman"/>
               </w:rPr>
             </w:pPr>
             <w:r>
@@ -1722,7 +1729,7 @@
             <w:pPr>
               <w:spacing w:after="0" w:line="240" w:lineRule="auto"/>
               <w:rPr>
-                <w:rFonts w:ascii="宋体" w:eastAsia="宋体" w:hAnsi="宋体" w:cs="Times New Roman" w:hint="eastAsia"/>
+                <w:rFonts w:ascii="宋体" w:eastAsia="宋体" w:hAnsi="宋体" w:cs="Times New Roman"/>
               </w:rPr>
             </w:pPr>
             <w:r>
@@ -1750,7 +1757,7 @@
             <w:pPr>
               <w:spacing w:after="0" w:line="240" w:lineRule="auto"/>
               <w:rPr>
-                <w:rFonts w:ascii="宋体" w:eastAsia="宋体" w:hAnsi="宋体" w:cs="Times New Roman" w:hint="eastAsia"/>
+                <w:rFonts w:ascii="宋体" w:eastAsia="宋体" w:hAnsi="宋体" w:cs="Times New Roman"/>
               </w:rPr>
             </w:pPr>
             <w:r>
@@ -1773,7 +1780,7 @@
             <w:pPr>
               <w:spacing w:after="0" w:line="240" w:lineRule="auto"/>
               <w:rPr>
-                <w:rFonts w:ascii="宋体" w:eastAsia="宋体" w:hAnsi="宋体" w:cs="Times New Roman" w:hint="eastAsia"/>
+                <w:rFonts w:ascii="宋体" w:eastAsia="宋体" w:hAnsi="宋体" w:cs="Times New Roman"/>
               </w:rPr>
             </w:pPr>
             <w:r>
@@ -1796,7 +1803,7 @@
             <w:pPr>
               <w:spacing w:after="0" w:line="240" w:lineRule="auto"/>
               <w:rPr>
-                <w:rFonts w:ascii="宋体" w:eastAsia="宋体" w:hAnsi="宋体" w:cs="Times New Roman" w:hint="eastAsia"/>
+                <w:rFonts w:ascii="宋体" w:eastAsia="宋体" w:hAnsi="宋体" w:cs="Times New Roman"/>
               </w:rPr>
             </w:pPr>
             <w:r>
@@ -1824,7 +1831,7 @@
             <w:pPr>
               <w:spacing w:after="0" w:line="240" w:lineRule="auto"/>
               <w:rPr>
-                <w:rFonts w:ascii="宋体" w:eastAsia="宋体" w:hAnsi="宋体" w:cs="Times New Roman" w:hint="eastAsia"/>
+                <w:rFonts w:ascii="宋体" w:eastAsia="宋体" w:hAnsi="宋体" w:cs="Times New Roman"/>
               </w:rPr>
             </w:pPr>
             <w:r>
@@ -1847,7 +1854,7 @@
             <w:pPr>
               <w:spacing w:after="0" w:line="240" w:lineRule="auto"/>
               <w:rPr>
-                <w:rFonts w:ascii="宋体" w:eastAsia="宋体" w:hAnsi="宋体" w:cs="Times New Roman" w:hint="eastAsia"/>
+                <w:rFonts w:ascii="宋体" w:eastAsia="宋体" w:hAnsi="宋体" w:cs="Times New Roman"/>
               </w:rPr>
             </w:pPr>
             <w:r>
@@ -1870,7 +1877,7 @@
             <w:pPr>
               <w:spacing w:after="0" w:line="240" w:lineRule="auto"/>
               <w:rPr>
-                <w:rFonts w:ascii="宋体" w:eastAsia="宋体" w:hAnsi="宋体" w:cs="Times New Roman" w:hint="eastAsia"/>
+                <w:rFonts w:ascii="宋体" w:eastAsia="宋体" w:hAnsi="宋体" w:cs="Times New Roman"/>
               </w:rPr>
             </w:pPr>
             <w:r>
@@ -1898,7 +1905,7 @@
             <w:pPr>
               <w:spacing w:after="0" w:line="240" w:lineRule="auto"/>
               <w:rPr>
-                <w:rFonts w:ascii="宋体" w:eastAsia="宋体" w:hAnsi="宋体" w:cs="Times New Roman" w:hint="eastAsia"/>
+                <w:rFonts w:ascii="宋体" w:eastAsia="宋体" w:hAnsi="宋体" w:cs="Times New Roman"/>
               </w:rPr>
             </w:pPr>
             <w:r>
@@ -1921,7 +1928,7 @@
             <w:pPr>
               <w:spacing w:after="0" w:line="240" w:lineRule="auto"/>
               <w:rPr>
-                <w:rFonts w:ascii="宋体" w:eastAsia="宋体" w:hAnsi="宋体" w:cs="Times New Roman" w:hint="eastAsia"/>
+                <w:rFonts w:ascii="宋体" w:eastAsia="宋体" w:hAnsi="宋体" w:cs="Times New Roman"/>
               </w:rPr>
             </w:pPr>
             <w:r>
@@ -1944,7 +1951,7 @@
             <w:pPr>
               <w:spacing w:after="0" w:line="240" w:lineRule="auto"/>
               <w:rPr>
-                <w:rFonts w:ascii="宋体" w:eastAsia="宋体" w:hAnsi="宋体" w:cs="Times New Roman" w:hint="eastAsia"/>
+                <w:rFonts w:ascii="宋体" w:eastAsia="宋体" w:hAnsi="宋体" w:cs="Times New Roman"/>
               </w:rPr>
             </w:pPr>
             <w:r>
@@ -1972,7 +1979,7 @@
             <w:pPr>
               <w:spacing w:after="0" w:line="240" w:lineRule="auto"/>
               <w:rPr>
-                <w:rFonts w:ascii="宋体" w:eastAsia="宋体" w:hAnsi="宋体" w:cs="Times New Roman" w:hint="eastAsia"/>
+                <w:rFonts w:ascii="宋体" w:eastAsia="宋体" w:hAnsi="宋体" w:cs="Times New Roman"/>
               </w:rPr>
             </w:pPr>
             <w:r>
@@ -1995,7 +2002,7 @@
             <w:pPr>
               <w:spacing w:after="0" w:line="240" w:lineRule="auto"/>
               <w:rPr>
-                <w:rFonts w:ascii="宋体" w:eastAsia="宋体" w:hAnsi="宋体" w:cs="Times New Roman" w:hint="eastAsia"/>
+                <w:rFonts w:ascii="宋体" w:eastAsia="宋体" w:hAnsi="宋体" w:cs="Times New Roman"/>
               </w:rPr>
             </w:pPr>
             <w:r>
@@ -2018,7 +2025,7 @@
             <w:pPr>
               <w:spacing w:after="0" w:line="240" w:lineRule="auto"/>
               <w:rPr>
-                <w:rFonts w:ascii="宋体" w:eastAsia="宋体" w:hAnsi="宋体" w:cs="Times New Roman" w:hint="eastAsia"/>
+                <w:rFonts w:ascii="宋体" w:eastAsia="宋体" w:hAnsi="宋体" w:cs="Times New Roman"/>
               </w:rPr>
             </w:pPr>
             <w:r>
@@ -2046,7 +2053,7 @@
             <w:pPr>
               <w:spacing w:after="0" w:line="240" w:lineRule="auto"/>
               <w:rPr>
-                <w:rFonts w:ascii="宋体" w:eastAsia="宋体" w:hAnsi="宋体" w:cs="Times New Roman" w:hint="eastAsia"/>
+                <w:rFonts w:ascii="宋体" w:eastAsia="宋体" w:hAnsi="宋体" w:cs="Times New Roman"/>
               </w:rPr>
             </w:pPr>
             <w:r>
@@ -2069,7 +2076,7 @@
             <w:pPr>
               <w:spacing w:after="0" w:line="240" w:lineRule="auto"/>
               <w:rPr>
-                <w:rFonts w:ascii="宋体" w:eastAsia="宋体" w:hAnsi="宋体" w:cs="Times New Roman" w:hint="eastAsia"/>
+                <w:rFonts w:ascii="宋体" w:eastAsia="宋体" w:hAnsi="宋体" w:cs="Times New Roman"/>
               </w:rPr>
             </w:pPr>
             <w:r>
@@ -2092,7 +2099,7 @@
             <w:pPr>
               <w:spacing w:after="0" w:line="240" w:lineRule="auto"/>
               <w:rPr>
-                <w:rFonts w:ascii="宋体" w:eastAsia="宋体" w:hAnsi="宋体" w:cs="Times New Roman" w:hint="eastAsia"/>
+                <w:rFonts w:ascii="宋体" w:eastAsia="宋体" w:hAnsi="宋体" w:cs="Times New Roman"/>
               </w:rPr>
             </w:pPr>
             <w:r>
@@ -2120,7 +2127,7 @@
             <w:pPr>
               <w:spacing w:after="0" w:line="240" w:lineRule="auto"/>
               <w:rPr>
-                <w:rFonts w:ascii="宋体" w:eastAsia="宋体" w:hAnsi="宋体" w:cs="Times New Roman" w:hint="eastAsia"/>
+                <w:rFonts w:ascii="宋体" w:eastAsia="宋体" w:hAnsi="宋体" w:cs="Times New Roman"/>
               </w:rPr>
             </w:pPr>
             <w:r>
@@ -2143,7 +2150,7 @@
             <w:pPr>
               <w:spacing w:after="0" w:line="240" w:lineRule="auto"/>
               <w:rPr>
-                <w:rFonts w:ascii="宋体" w:eastAsia="宋体" w:hAnsi="宋体" w:cs="Times New Roman" w:hint="eastAsia"/>
+                <w:rFonts w:ascii="宋体" w:eastAsia="宋体" w:hAnsi="宋体" w:cs="Times New Roman"/>
               </w:rPr>
             </w:pPr>
             <w:r>
@@ -2166,7 +2173,7 @@
             <w:pPr>
               <w:spacing w:after="0" w:line="240" w:lineRule="auto"/>
               <w:rPr>
-                <w:rFonts w:ascii="宋体" w:eastAsia="宋体" w:hAnsi="宋体" w:cs="Times New Roman" w:hint="eastAsia"/>
+                <w:rFonts w:ascii="宋体" w:eastAsia="宋体" w:hAnsi="宋体" w:cs="Times New Roman"/>
               </w:rPr>
             </w:pPr>
             <w:r>
@@ -2194,7 +2201,7 @@
             <w:pPr>
               <w:spacing w:after="0" w:line="240" w:lineRule="auto"/>
               <w:rPr>
-                <w:rFonts w:ascii="宋体" w:eastAsia="宋体" w:hAnsi="宋体" w:cs="Times New Roman" w:hint="eastAsia"/>
+                <w:rFonts w:ascii="宋体" w:eastAsia="宋体" w:hAnsi="宋体" w:cs="Times New Roman"/>
               </w:rPr>
             </w:pPr>
             <w:r>
@@ -2217,7 +2224,7 @@
             <w:pPr>
               <w:spacing w:after="0" w:line="240" w:lineRule="auto"/>
               <w:rPr>
-                <w:rFonts w:ascii="宋体" w:eastAsia="宋体" w:hAnsi="宋体" w:cs="Times New Roman" w:hint="eastAsia"/>
+                <w:rFonts w:ascii="宋体" w:eastAsia="宋体" w:hAnsi="宋体" w:cs="Times New Roman"/>
               </w:rPr>
             </w:pPr>
             <w:r>
@@ -2240,7 +2247,7 @@
             <w:pPr>
               <w:spacing w:after="0" w:line="240" w:lineRule="auto"/>
               <w:rPr>
-                <w:rFonts w:ascii="宋体" w:eastAsia="宋体" w:hAnsi="宋体" w:cs="Times New Roman" w:hint="eastAsia"/>
+                <w:rFonts w:ascii="宋体" w:eastAsia="宋体" w:hAnsi="宋体" w:cs="Times New Roman"/>
               </w:rPr>
             </w:pPr>
             <w:r>
@@ -2268,7 +2275,7 @@
             <w:pPr>
               <w:spacing w:after="0" w:line="240" w:lineRule="auto"/>
               <w:rPr>
-                <w:rFonts w:ascii="宋体" w:eastAsia="宋体" w:hAnsi="宋体" w:cs="Times New Roman" w:hint="eastAsia"/>
+                <w:rFonts w:ascii="宋体" w:eastAsia="宋体" w:hAnsi="宋体" w:cs="Times New Roman"/>
               </w:rPr>
             </w:pPr>
             <w:r>
@@ -2291,7 +2298,7 @@
             <w:pPr>
               <w:spacing w:after="0" w:line="240" w:lineRule="auto"/>
               <w:rPr>
-                <w:rFonts w:ascii="宋体" w:eastAsia="宋体" w:hAnsi="宋体" w:cs="Times New Roman" w:hint="eastAsia"/>
+                <w:rFonts w:ascii="宋体" w:eastAsia="宋体" w:hAnsi="宋体" w:cs="Times New Roman"/>
               </w:rPr>
             </w:pPr>
             <w:r>
@@ -2314,7 +2321,7 @@
             <w:pPr>
               <w:spacing w:after="0" w:line="240" w:lineRule="auto"/>
               <w:rPr>
-                <w:rFonts w:ascii="宋体" w:eastAsia="宋体" w:hAnsi="宋体" w:cs="Times New Roman" w:hint="eastAsia"/>
+                <w:rFonts w:ascii="宋体" w:eastAsia="宋体" w:hAnsi="宋体" w:cs="Times New Roman"/>
               </w:rPr>
             </w:pPr>
             <w:r>
@@ -2342,7 +2349,7 @@
             <w:pPr>
               <w:spacing w:after="0" w:line="240" w:lineRule="auto"/>
               <w:rPr>
-                <w:rFonts w:ascii="宋体" w:eastAsia="宋体" w:hAnsi="宋体" w:cs="Times New Roman" w:hint="eastAsia"/>
+                <w:rFonts w:ascii="宋体" w:eastAsia="宋体" w:hAnsi="宋体" w:cs="Times New Roman"/>
               </w:rPr>
             </w:pPr>
             <w:r>
@@ -2365,7 +2372,7 @@
             <w:pPr>
               <w:spacing w:after="0" w:line="240" w:lineRule="auto"/>
               <w:rPr>
-                <w:rFonts w:ascii="宋体" w:eastAsia="宋体" w:hAnsi="宋体" w:cs="Times New Roman" w:hint="eastAsia"/>
+                <w:rFonts w:ascii="宋体" w:eastAsia="宋体" w:hAnsi="宋体" w:cs="Times New Roman"/>
               </w:rPr>
             </w:pPr>
             <w:r>
@@ -2388,7 +2395,7 @@
             <w:pPr>
               <w:spacing w:after="0" w:line="240" w:lineRule="auto"/>
               <w:rPr>
-                <w:rFonts w:ascii="宋体" w:eastAsia="宋体" w:hAnsi="宋体" w:cs="Times New Roman" w:hint="eastAsia"/>
+                <w:rFonts w:ascii="宋体" w:eastAsia="宋体" w:hAnsi="宋体" w:cs="Times New Roman"/>
               </w:rPr>
             </w:pPr>
             <w:r>
@@ -2416,7 +2423,7 @@
             <w:pPr>
               <w:spacing w:after="0" w:line="240" w:lineRule="auto"/>
               <w:rPr>
-                <w:rFonts w:ascii="宋体" w:eastAsia="宋体" w:hAnsi="宋体" w:cs="Times New Roman" w:hint="eastAsia"/>
+                <w:rFonts w:ascii="宋体" w:eastAsia="宋体" w:hAnsi="宋体" w:cs="Times New Roman"/>
               </w:rPr>
             </w:pPr>
             <w:r>
@@ -2439,7 +2446,7 @@
             <w:pPr>
               <w:spacing w:after="0" w:line="240" w:lineRule="auto"/>
               <w:rPr>
-                <w:rFonts w:ascii="宋体" w:eastAsia="宋体" w:hAnsi="宋体" w:cs="Times New Roman" w:hint="eastAsia"/>
+                <w:rFonts w:ascii="宋体" w:eastAsia="宋体" w:hAnsi="宋体" w:cs="Times New Roman"/>
               </w:rPr>
             </w:pPr>
             <w:r>
@@ -2462,7 +2469,7 @@
             <w:pPr>
               <w:spacing w:after="0" w:line="240" w:lineRule="auto"/>
               <w:rPr>
-                <w:rFonts w:ascii="宋体" w:eastAsia="宋体" w:hAnsi="宋体" w:cs="Times New Roman" w:hint="eastAsia"/>
+                <w:rFonts w:ascii="宋体" w:eastAsia="宋体" w:hAnsi="宋体" w:cs="Times New Roman"/>
               </w:rPr>
             </w:pPr>
             <w:r>
@@ -2490,7 +2497,7 @@
             <w:pPr>
               <w:spacing w:after="0" w:line="240" w:lineRule="auto"/>
               <w:rPr>
-                <w:rFonts w:ascii="宋体" w:eastAsia="宋体" w:hAnsi="宋体" w:cs="Times New Roman" w:hint="eastAsia"/>
+                <w:rFonts w:ascii="宋体" w:eastAsia="宋体" w:hAnsi="宋体" w:cs="Times New Roman"/>
               </w:rPr>
             </w:pPr>
             <w:r>
@@ -2513,7 +2520,7 @@
             <w:pPr>
               <w:spacing w:after="0" w:line="240" w:lineRule="auto"/>
               <w:rPr>
-                <w:rFonts w:ascii="宋体" w:eastAsia="宋体" w:hAnsi="宋体" w:cs="Times New Roman" w:hint="eastAsia"/>
+                <w:rFonts w:ascii="宋体" w:eastAsia="宋体" w:hAnsi="宋体" w:cs="Times New Roman"/>
               </w:rPr>
             </w:pPr>
             <w:r>
@@ -2536,7 +2543,7 @@
             <w:pPr>
               <w:spacing w:after="0" w:line="240" w:lineRule="auto"/>
               <w:rPr>
-                <w:rFonts w:ascii="宋体" w:eastAsia="宋体" w:hAnsi="宋体" w:cs="Times New Roman" w:hint="eastAsia"/>
+                <w:rFonts w:ascii="宋体" w:eastAsia="宋体" w:hAnsi="宋体" w:cs="Times New Roman"/>
               </w:rPr>
             </w:pPr>
             <w:r>
@@ -2564,7 +2571,7 @@
             <w:pPr>
               <w:spacing w:after="0" w:line="240" w:lineRule="auto"/>
               <w:rPr>
-                <w:rFonts w:ascii="宋体" w:eastAsia="宋体" w:hAnsi="宋体" w:cs="Times New Roman" w:hint="eastAsia"/>
+                <w:rFonts w:ascii="宋体" w:eastAsia="宋体" w:hAnsi="宋体" w:cs="Times New Roman"/>
               </w:rPr>
             </w:pPr>
             <w:r>
@@ -2587,7 +2594,7 @@
             <w:pPr>
               <w:spacing w:after="0" w:line="240" w:lineRule="auto"/>
               <w:rPr>
-                <w:rFonts w:ascii="宋体" w:eastAsia="宋体" w:hAnsi="宋体" w:cs="Times New Roman" w:hint="eastAsia"/>
+                <w:rFonts w:ascii="宋体" w:eastAsia="宋体" w:hAnsi="宋体" w:cs="Times New Roman"/>
               </w:rPr>
             </w:pPr>
             <w:r>
@@ -2610,7 +2617,7 @@
             <w:pPr>
               <w:spacing w:after="0" w:line="240" w:lineRule="auto"/>
               <w:rPr>
-                <w:rFonts w:ascii="宋体" w:eastAsia="宋体" w:hAnsi="宋体" w:cs="Times New Roman" w:hint="eastAsia"/>
+                <w:rFonts w:ascii="宋体" w:eastAsia="宋体" w:hAnsi="宋体" w:cs="Times New Roman"/>
               </w:rPr>
             </w:pPr>
             <w:r>
@@ -2638,7 +2645,7 @@
             <w:pPr>
               <w:spacing w:after="0" w:line="240" w:lineRule="auto"/>
               <w:rPr>
-                <w:rFonts w:ascii="宋体" w:eastAsia="宋体" w:hAnsi="宋体" w:cs="Times New Roman" w:hint="eastAsia"/>
+                <w:rFonts w:ascii="宋体" w:eastAsia="宋体" w:hAnsi="宋体" w:cs="Times New Roman"/>
               </w:rPr>
             </w:pPr>
             <w:r>
@@ -2661,7 +2668,7 @@
             <w:pPr>
               <w:spacing w:after="0" w:line="240" w:lineRule="auto"/>
               <w:rPr>
-                <w:rFonts w:ascii="宋体" w:eastAsia="宋体" w:hAnsi="宋体" w:cs="Times New Roman" w:hint="eastAsia"/>
+                <w:rFonts w:ascii="宋体" w:eastAsia="宋体" w:hAnsi="宋体" w:cs="Times New Roman"/>
               </w:rPr>
             </w:pPr>
             <w:r>
@@ -2684,7 +2691,7 @@
             <w:pPr>
               <w:spacing w:after="0" w:line="240" w:lineRule="auto"/>
               <w:rPr>
-                <w:rFonts w:ascii="宋体" w:eastAsia="宋体" w:hAnsi="宋体" w:cs="Times New Roman" w:hint="eastAsia"/>
+                <w:rFonts w:ascii="宋体" w:eastAsia="宋体" w:hAnsi="宋体" w:cs="Times New Roman"/>
               </w:rPr>
             </w:pPr>
             <w:r>
@@ -2712,7 +2719,7 @@
             <w:pPr>
               <w:spacing w:after="0" w:line="240" w:lineRule="auto"/>
               <w:rPr>
-                <w:rFonts w:ascii="宋体" w:eastAsia="宋体" w:hAnsi="宋体" w:cs="Times New Roman" w:hint="eastAsia"/>
+                <w:rFonts w:ascii="宋体" w:eastAsia="宋体" w:hAnsi="宋体" w:cs="Times New Roman"/>
               </w:rPr>
             </w:pPr>
             <w:r>
@@ -2735,7 +2742,7 @@
             <w:pPr>
               <w:spacing w:after="0" w:line="240" w:lineRule="auto"/>
               <w:rPr>
-                <w:rFonts w:ascii="宋体" w:eastAsia="宋体" w:hAnsi="宋体" w:cs="Times New Roman" w:hint="eastAsia"/>
+                <w:rFonts w:ascii="宋体" w:eastAsia="宋体" w:hAnsi="宋体" w:cs="Times New Roman"/>
               </w:rPr>
             </w:pPr>
             <w:r>
@@ -2758,7 +2765,7 @@
             <w:pPr>
               <w:spacing w:after="0" w:line="240" w:lineRule="auto"/>
               <w:rPr>
-                <w:rFonts w:ascii="宋体" w:eastAsia="宋体" w:hAnsi="宋体" w:cs="Times New Roman" w:hint="eastAsia"/>
+                <w:rFonts w:ascii="宋体" w:eastAsia="宋体" w:hAnsi="宋体" w:cs="Times New Roman"/>
               </w:rPr>
             </w:pPr>
             <w:r>
@@ -2786,7 +2793,7 @@
             <w:pPr>
               <w:spacing w:after="0" w:line="240" w:lineRule="auto"/>
               <w:rPr>
-                <w:rFonts w:ascii="宋体" w:eastAsia="宋体" w:hAnsi="宋体" w:cs="Times New Roman" w:hint="eastAsia"/>
+                <w:rFonts w:ascii="宋体" w:eastAsia="宋体" w:hAnsi="宋体" w:cs="Times New Roman"/>
               </w:rPr>
             </w:pPr>
             <w:r>
@@ -2809,7 +2816,7 @@
             <w:pPr>
               <w:spacing w:after="0" w:line="240" w:lineRule="auto"/>
               <w:rPr>
-                <w:rFonts w:ascii="宋体" w:eastAsia="宋体" w:hAnsi="宋体" w:cs="Times New Roman" w:hint="eastAsia"/>
+                <w:rFonts w:ascii="宋体" w:eastAsia="宋体" w:hAnsi="宋体" w:cs="Times New Roman"/>
               </w:rPr>
             </w:pPr>
             <w:r>
@@ -2832,7 +2839,7 @@
             <w:pPr>
               <w:spacing w:after="0" w:line="240" w:lineRule="auto"/>
               <w:rPr>
-                <w:rFonts w:ascii="宋体" w:eastAsia="宋体" w:hAnsi="宋体" w:cs="Times New Roman" w:hint="eastAsia"/>
+                <w:rFonts w:ascii="宋体" w:eastAsia="宋体" w:hAnsi="宋体" w:cs="Times New Roman"/>
               </w:rPr>
             </w:pPr>
             <w:r>
@@ -2860,7 +2867,7 @@
             <w:pPr>
               <w:spacing w:after="0" w:line="240" w:lineRule="auto"/>
               <w:rPr>
-                <w:rFonts w:ascii="宋体" w:eastAsia="宋体" w:hAnsi="宋体" w:cs="Times New Roman" w:hint="eastAsia"/>
+                <w:rFonts w:ascii="宋体" w:eastAsia="宋体" w:hAnsi="宋体" w:cs="Times New Roman"/>
               </w:rPr>
             </w:pPr>
             <w:r>
@@ -2883,7 +2890,7 @@
             <w:pPr>
               <w:spacing w:after="0" w:line="240" w:lineRule="auto"/>
               <w:rPr>
-                <w:rFonts w:ascii="宋体" w:eastAsia="宋体" w:hAnsi="宋体" w:cs="Times New Roman" w:hint="eastAsia"/>
+                <w:rFonts w:ascii="宋体" w:eastAsia="宋体" w:hAnsi="宋体" w:cs="Times New Roman"/>
               </w:rPr>
             </w:pPr>
             <w:r>
@@ -2906,7 +2913,7 @@
             <w:pPr>
               <w:spacing w:after="0" w:line="240" w:lineRule="auto"/>
               <w:rPr>
-                <w:rFonts w:ascii="宋体" w:eastAsia="宋体" w:hAnsi="宋体" w:cs="Times New Roman" w:hint="eastAsia"/>
+                <w:rFonts w:ascii="宋体" w:eastAsia="宋体" w:hAnsi="宋体" w:cs="Times New Roman"/>
               </w:rPr>
             </w:pPr>
             <w:r>
@@ -2934,7 +2941,7 @@
             <w:pPr>
               <w:spacing w:after="0" w:line="240" w:lineRule="auto"/>
               <w:rPr>
-                <w:rFonts w:ascii="宋体" w:eastAsia="宋体" w:hAnsi="宋体" w:cs="Times New Roman" w:hint="eastAsia"/>
+                <w:rFonts w:ascii="宋体" w:eastAsia="宋体" w:hAnsi="宋体" w:cs="Times New Roman"/>
               </w:rPr>
             </w:pPr>
             <w:r>
@@ -2957,7 +2964,7 @@
             <w:pPr>
               <w:spacing w:after="0" w:line="240" w:lineRule="auto"/>
               <w:rPr>
-                <w:rFonts w:ascii="宋体" w:eastAsia="宋体" w:hAnsi="宋体" w:cs="Times New Roman" w:hint="eastAsia"/>
+                <w:rFonts w:ascii="宋体" w:eastAsia="宋体" w:hAnsi="宋体" w:cs="Times New Roman"/>
               </w:rPr>
             </w:pPr>
             <w:r>
@@ -2980,7 +2987,7 @@
             <w:pPr>
               <w:spacing w:after="0" w:line="240" w:lineRule="auto"/>
               <w:rPr>
-                <w:rFonts w:ascii="宋体" w:eastAsia="宋体" w:hAnsi="宋体" w:cs="Times New Roman" w:hint="eastAsia"/>
+                <w:rFonts w:ascii="宋体" w:eastAsia="宋体" w:hAnsi="宋体" w:cs="Times New Roman"/>
               </w:rPr>
             </w:pPr>
             <w:r>
@@ -3008,7 +3015,7 @@
             <w:pPr>
               <w:spacing w:after="0" w:line="240" w:lineRule="auto"/>
               <w:rPr>
-                <w:rFonts w:ascii="宋体" w:eastAsia="宋体" w:hAnsi="宋体" w:cs="Times New Roman" w:hint="eastAsia"/>
+                <w:rFonts w:ascii="宋体" w:eastAsia="宋体" w:hAnsi="宋体" w:cs="Times New Roman"/>
               </w:rPr>
             </w:pPr>
             <w:r>
@@ -3031,7 +3038,7 @@
             <w:pPr>
               <w:spacing w:after="0" w:line="240" w:lineRule="auto"/>
               <w:rPr>
-                <w:rFonts w:ascii="宋体" w:eastAsia="宋体" w:hAnsi="宋体" w:cs="Times New Roman" w:hint="eastAsia"/>
+                <w:rFonts w:ascii="宋体" w:eastAsia="宋体" w:hAnsi="宋体" w:cs="Times New Roman"/>
               </w:rPr>
             </w:pPr>
             <w:r>
@@ -3054,7 +3061,7 @@
             <w:pPr>
               <w:spacing w:after="0" w:line="240" w:lineRule="auto"/>
               <w:rPr>
-                <w:rFonts w:ascii="宋体" w:eastAsia="宋体" w:hAnsi="宋体" w:cs="Times New Roman" w:hint="eastAsia"/>
+                <w:rFonts w:ascii="宋体" w:eastAsia="宋体" w:hAnsi="宋体" w:cs="Times New Roman"/>
               </w:rPr>
             </w:pPr>
             <w:r>
@@ -3082,7 +3089,7 @@
             <w:pPr>
               <w:spacing w:after="0" w:line="240" w:lineRule="auto"/>
               <w:rPr>
-                <w:rFonts w:ascii="宋体" w:eastAsia="宋体" w:hAnsi="宋体" w:cs="Times New Roman" w:hint="eastAsia"/>
+                <w:rFonts w:ascii="宋体" w:eastAsia="宋体" w:hAnsi="宋体" w:cs="Times New Roman"/>
               </w:rPr>
             </w:pPr>
             <w:r>
@@ -3105,7 +3112,7 @@
             <w:pPr>
               <w:spacing w:after="0" w:line="240" w:lineRule="auto"/>
               <w:rPr>
-                <w:rFonts w:ascii="宋体" w:eastAsia="宋体" w:hAnsi="宋体" w:cs="Times New Roman" w:hint="eastAsia"/>
+                <w:rFonts w:ascii="宋体" w:eastAsia="宋体" w:hAnsi="宋体" w:cs="Times New Roman"/>
               </w:rPr>
             </w:pPr>
             <w:r>
@@ -3128,7 +3135,7 @@
             <w:pPr>
               <w:spacing w:after="0" w:line="240" w:lineRule="auto"/>
               <w:rPr>
-                <w:rFonts w:ascii="宋体" w:eastAsia="宋体" w:hAnsi="宋体" w:cs="Times New Roman" w:hint="eastAsia"/>
+                <w:rFonts w:ascii="宋体" w:eastAsia="宋体" w:hAnsi="宋体" w:cs="Times New Roman"/>
               </w:rPr>
             </w:pPr>
             <w:r>
@@ -3156,7 +3163,7 @@
             <w:pPr>
               <w:spacing w:after="0" w:line="240" w:lineRule="auto"/>
               <w:rPr>
-                <w:rFonts w:ascii="宋体" w:eastAsia="宋体" w:hAnsi="宋体" w:cs="Times New Roman" w:hint="eastAsia"/>
+                <w:rFonts w:ascii="宋体" w:eastAsia="宋体" w:hAnsi="宋体" w:cs="Times New Roman"/>
               </w:rPr>
             </w:pPr>
             <w:r>
@@ -3179,7 +3186,7 @@
             <w:pPr>
               <w:spacing w:after="0" w:line="240" w:lineRule="auto"/>
               <w:rPr>
-                <w:rFonts w:ascii="宋体" w:eastAsia="宋体" w:hAnsi="宋体" w:cs="Times New Roman" w:hint="eastAsia"/>
+                <w:rFonts w:ascii="宋体" w:eastAsia="宋体" w:hAnsi="宋体" w:cs="Times New Roman"/>
               </w:rPr>
             </w:pPr>
             <w:r>
@@ -3202,7 +3209,7 @@
             <w:pPr>
               <w:spacing w:after="0" w:line="240" w:lineRule="auto"/>
               <w:rPr>
-                <w:rFonts w:ascii="宋体" w:eastAsia="宋体" w:hAnsi="宋体" w:cs="Times New Roman" w:hint="eastAsia"/>
+                <w:rFonts w:ascii="宋体" w:eastAsia="宋体" w:hAnsi="宋体" w:cs="Times New Roman"/>
               </w:rPr>
             </w:pPr>
             <w:r>
@@ -3230,7 +3237,7 @@
             <w:pPr>
               <w:spacing w:after="0" w:line="240" w:lineRule="auto"/>
               <w:rPr>
-                <w:rFonts w:ascii="宋体" w:eastAsia="宋体" w:hAnsi="宋体" w:cs="Times New Roman" w:hint="eastAsia"/>
+                <w:rFonts w:ascii="宋体" w:eastAsia="宋体" w:hAnsi="宋体" w:cs="Times New Roman"/>
               </w:rPr>
             </w:pPr>
             <w:r>
@@ -3253,7 +3260,7 @@
             <w:pPr>
               <w:spacing w:after="0" w:line="240" w:lineRule="auto"/>
               <w:rPr>
-                <w:rFonts w:ascii="宋体" w:eastAsia="宋体" w:hAnsi="宋体" w:cs="Times New Roman" w:hint="eastAsia"/>
+                <w:rFonts w:ascii="宋体" w:eastAsia="宋体" w:hAnsi="宋体" w:cs="Times New Roman"/>
               </w:rPr>
             </w:pPr>
             <w:r>
@@ -3276,7 +3283,7 @@
             <w:pPr>
               <w:spacing w:after="0" w:line="240" w:lineRule="auto"/>
               <w:rPr>
-                <w:rFonts w:ascii="宋体" w:eastAsia="宋体" w:hAnsi="宋体" w:cs="Times New Roman" w:hint="eastAsia"/>
+                <w:rFonts w:ascii="宋体" w:eastAsia="宋体" w:hAnsi="宋体" w:cs="Times New Roman"/>
               </w:rPr>
             </w:pPr>
             <w:r>
@@ -3304,7 +3311,7 @@
             <w:pPr>
               <w:spacing w:after="0" w:line="240" w:lineRule="auto"/>
               <w:rPr>
-                <w:rFonts w:ascii="宋体" w:eastAsia="宋体" w:hAnsi="宋体" w:cs="Times New Roman" w:hint="eastAsia"/>
+                <w:rFonts w:ascii="宋体" w:eastAsia="宋体" w:hAnsi="宋体" w:cs="Times New Roman"/>
               </w:rPr>
             </w:pPr>
             <w:r>
@@ -3327,7 +3334,7 @@
             <w:pPr>
               <w:spacing w:after="0" w:line="240" w:lineRule="auto"/>
               <w:rPr>
-                <w:rFonts w:ascii="宋体" w:eastAsia="宋体" w:hAnsi="宋体" w:cs="Times New Roman" w:hint="eastAsia"/>
+                <w:rFonts w:ascii="宋体" w:eastAsia="宋体" w:hAnsi="宋体" w:cs="Times New Roman"/>
               </w:rPr>
             </w:pPr>
             <w:r>
@@ -3350,7 +3357,7 @@
             <w:pPr>
               <w:spacing w:after="0" w:line="240" w:lineRule="auto"/>
               <w:rPr>
-                <w:rFonts w:ascii="宋体" w:eastAsia="宋体" w:hAnsi="宋体" w:cs="Times New Roman" w:hint="eastAsia"/>
+                <w:rFonts w:ascii="宋体" w:eastAsia="宋体" w:hAnsi="宋体" w:cs="Times New Roman"/>
               </w:rPr>
             </w:pPr>
             <w:r>
@@ -3378,7 +3385,7 @@
             <w:pPr>
               <w:spacing w:after="0" w:line="240" w:lineRule="auto"/>
               <w:rPr>
-                <w:rFonts w:ascii="宋体" w:eastAsia="宋体" w:hAnsi="宋体" w:cs="Times New Roman" w:hint="eastAsia"/>
+                <w:rFonts w:ascii="宋体" w:eastAsia="宋体" w:hAnsi="宋体" w:cs="Times New Roman"/>
               </w:rPr>
             </w:pPr>
             <w:r>
@@ -3401,7 +3408,7 @@
             <w:pPr>
               <w:spacing w:after="0" w:line="240" w:lineRule="auto"/>
               <w:rPr>
-                <w:rFonts w:ascii="宋体" w:eastAsia="宋体" w:hAnsi="宋体" w:cs="Times New Roman" w:hint="eastAsia"/>
+                <w:rFonts w:ascii="宋体" w:eastAsia="宋体" w:hAnsi="宋体" w:cs="Times New Roman"/>
               </w:rPr>
             </w:pPr>
             <w:r>
@@ -3424,7 +3431,7 @@
             <w:pPr>
               <w:spacing w:after="0" w:line="240" w:lineRule="auto"/>
               <w:rPr>
-                <w:rFonts w:ascii="宋体" w:eastAsia="宋体" w:hAnsi="宋体" w:cs="Times New Roman" w:hint="eastAsia"/>
+                <w:rFonts w:ascii="宋体" w:eastAsia="宋体" w:hAnsi="宋体" w:cs="Times New Roman"/>
               </w:rPr>
             </w:pPr>
             <w:r>
@@ -3452,7 +3459,7 @@
             <w:pPr>
               <w:spacing w:after="0" w:line="240" w:lineRule="auto"/>
               <w:rPr>
-                <w:rFonts w:ascii="宋体" w:eastAsia="宋体" w:hAnsi="宋体" w:cs="Times New Roman" w:hint="eastAsia"/>
+                <w:rFonts w:ascii="宋体" w:eastAsia="宋体" w:hAnsi="宋体" w:cs="Times New Roman"/>
               </w:rPr>
             </w:pPr>
             <w:r>
@@ -3475,7 +3482,7 @@
             <w:pPr>
               <w:spacing w:after="0" w:line="240" w:lineRule="auto"/>
               <w:rPr>
-                <w:rFonts w:ascii="宋体" w:eastAsia="宋体" w:hAnsi="宋体" w:cs="Times New Roman" w:hint="eastAsia"/>
+                <w:rFonts w:ascii="宋体" w:eastAsia="宋体" w:hAnsi="宋体" w:cs="Times New Roman"/>
               </w:rPr>
             </w:pPr>
             <w:r>
@@ -3498,7 +3505,7 @@
             <w:pPr>
               <w:spacing w:after="0" w:line="240" w:lineRule="auto"/>
               <w:rPr>
-                <w:rFonts w:ascii="宋体" w:eastAsia="宋体" w:hAnsi="宋体" w:cs="Times New Roman" w:hint="eastAsia"/>
+                <w:rFonts w:ascii="宋体" w:eastAsia="宋体" w:hAnsi="宋体" w:cs="Times New Roman"/>
               </w:rPr>
             </w:pPr>
             <w:r>
@@ -3526,7 +3533,7 @@
             <w:pPr>
               <w:spacing w:after="0" w:line="240" w:lineRule="auto"/>
               <w:rPr>
-                <w:rFonts w:ascii="宋体" w:eastAsia="宋体" w:hAnsi="宋体" w:cs="Times New Roman" w:hint="eastAsia"/>
+                <w:rFonts w:ascii="宋体" w:eastAsia="宋体" w:hAnsi="宋体" w:cs="Times New Roman"/>
               </w:rPr>
             </w:pPr>
             <w:r>
@@ -3550,7 +3557,7 @@
             <w:pPr>
               <w:spacing w:after="0" w:line="240" w:lineRule="auto"/>
               <w:rPr>
-                <w:rFonts w:ascii="宋体" w:eastAsia="宋体" w:hAnsi="宋体" w:cs="Times New Roman" w:hint="eastAsia"/>
+                <w:rFonts w:ascii="宋体" w:eastAsia="宋体" w:hAnsi="宋体" w:cs="Times New Roman"/>
               </w:rPr>
             </w:pPr>
             <w:r>
@@ -3573,7 +3580,7 @@
             <w:pPr>
               <w:spacing w:after="0" w:line="240" w:lineRule="auto"/>
               <w:rPr>
-                <w:rFonts w:ascii="宋体" w:eastAsia="宋体" w:hAnsi="宋体" w:cs="Times New Roman" w:hint="eastAsia"/>
+                <w:rFonts w:ascii="宋体" w:eastAsia="宋体" w:hAnsi="宋体" w:cs="Times New Roman"/>
               </w:rPr>
             </w:pPr>
             <w:r>
@@ -3613,7 +3620,7 @@
       <w:pPr>
         <w:ind w:firstLine="360"/>
         <w:rPr>
-          <w:rFonts w:asciiTheme="minorEastAsia" w:hAnsiTheme="minorEastAsia" w:hint="eastAsia"/>
+          <w:rFonts w:asciiTheme="minorEastAsia" w:hAnsiTheme="minorEastAsia"/>
         </w:rPr>
       </w:pPr>
       <w:r>
@@ -4908,7 +4915,7 @@
         </w:numPr>
         <w:ind w:firstLineChars="0"/>
         <w:rPr>
-          <w:rFonts w:ascii="黑体" w:eastAsia="黑体" w:hAnsi="黑体" w:hint="eastAsia"/>
+          <w:rFonts w:ascii="黑体" w:eastAsia="黑体" w:hAnsi="黑体"/>
           <w:b/>
           <w:sz w:val="32"/>
         </w:rPr>
@@ -5065,7 +5072,7 @@
             <w:pPr>
               <w:spacing w:after="0" w:line="240" w:lineRule="auto"/>
               <w:rPr>
-                <w:rFonts w:ascii="宋体" w:eastAsia="宋体" w:hAnsi="宋体" w:cs="Times New Roman" w:hint="eastAsia"/>
+                <w:rFonts w:ascii="宋体" w:eastAsia="宋体" w:hAnsi="宋体" w:cs="Times New Roman"/>
               </w:rPr>
             </w:pPr>
             <w:r>
@@ -5117,20 +5124,14 @@
             <w:pPr>
               <w:spacing w:after="0" w:line="240" w:lineRule="auto"/>
               <w:rPr>
-                <w:rFonts w:ascii="宋体" w:eastAsia="宋体" w:hAnsi="宋体" w:cs="Times New Roman" w:hint="eastAsia"/>
+                <w:rFonts w:ascii="宋体" w:eastAsia="宋体" w:hAnsi="宋体" w:cs="Times New Roman"/>
               </w:rPr>
             </w:pPr>
             <w:r>
               <w:rPr>
                 <w:rFonts w:ascii="宋体" w:eastAsia="宋体" w:hAnsi="宋体" w:cs="宋体" w:hint="eastAsia"/>
               </w:rPr>
-              <w:t>随后</w:t>
-            </w:r>
-            <w:r>
-              <w:rPr>
-                <w:rFonts w:ascii="宋体" w:eastAsia="宋体" w:hAnsi="宋体" w:cs="宋体" w:hint="eastAsia"/>
-              </w:rPr>
-              <w:t>的</w:t>
+              <w:t>随后的</w:t>
             </w:r>
             <w:r>
               <w:rPr>
@@ -5169,7 +5170,7 @@
             <w:pPr>
               <w:spacing w:after="0" w:line="240" w:lineRule="auto"/>
               <w:rPr>
-                <w:rFonts w:ascii="宋体" w:eastAsia="宋体" w:hAnsi="宋体" w:cs="Times New Roman" w:hint="eastAsia"/>
+                <w:rFonts w:ascii="宋体" w:eastAsia="宋体" w:hAnsi="宋体" w:cs="Times New Roman"/>
               </w:rPr>
             </w:pPr>
             <w:r>
@@ -5240,13 +5241,7 @@
               <w:rPr>
                 <w:rFonts w:ascii="宋体" w:eastAsia="宋体" w:hAnsi="宋体" w:cs="宋体" w:hint="eastAsia"/>
               </w:rPr>
-              <w:t>0结束ascii字符串</w:t>
-            </w:r>
-            <w:r>
-              <w:rPr>
-                <w:rFonts w:ascii="宋体" w:eastAsia="宋体" w:hAnsi="宋体" w:cs="宋体" w:hint="eastAsia"/>
-              </w:rPr>
-              <w:t>变量</w:t>
+              <w:t>0结束ascii字符串变量</w:t>
             </w:r>
           </w:p>
         </w:tc>
@@ -5267,7 +5262,7 @@
             <w:pPr>
               <w:spacing w:after="0" w:line="240" w:lineRule="auto"/>
               <w:rPr>
-                <w:rFonts w:ascii="宋体" w:eastAsia="宋体" w:hAnsi="宋体" w:cs="Times New Roman" w:hint="eastAsia"/>
+                <w:rFonts w:ascii="宋体" w:eastAsia="宋体" w:hAnsi="宋体" w:cs="Times New Roman"/>
               </w:rPr>
             </w:pPr>
             <w:r>
@@ -5319,7 +5314,7 @@
             <w:pPr>
               <w:spacing w:after="0" w:line="240" w:lineRule="auto"/>
               <w:rPr>
-                <w:rFonts w:ascii="宋体" w:eastAsia="宋体" w:hAnsi="宋体" w:cs="Times New Roman" w:hint="eastAsia"/>
+                <w:rFonts w:ascii="宋体" w:eastAsia="宋体" w:hAnsi="宋体" w:cs="Times New Roman"/>
               </w:rPr>
             </w:pPr>
             <w:r>
@@ -5376,96 +5371,87 @@
     <w:p>
       <w:pPr>
         <w:ind w:firstLine="360"/>
+      </w:pPr>
+      <w:r>
         <w:rPr>
           <w:rFonts w:hint="eastAsia"/>
         </w:rPr>
-      </w:pPr>
+        <w:t>由于</w:t>
+      </w:r>
       <w:r>
         <w:rPr>
           <w:rFonts w:hint="eastAsia"/>
         </w:rPr>
-        <w:t>由于</w:t>
+        <w:t>MIPS</w:t>
       </w:r>
       <w:r>
         <w:rPr>
           <w:rFonts w:hint="eastAsia"/>
         </w:rPr>
-        <w:t>MIPS</w:t>
+        <w:t>的</w:t>
+      </w:r>
+      <w:r>
+        <w:t>特殊架构的特殊性，</w:t>
       </w:r>
       <w:r>
         <w:rPr>
           <w:rFonts w:hint="eastAsia"/>
         </w:rPr>
-        <w:t>的</w:t>
-      </w:r>
-      <w:r>
-        <w:t>特殊架构的特殊性，</w:t>
+        <w:t>我们</w:t>
+      </w:r>
+      <w:r>
+        <w:t>只支持最为基础的指令结构</w:t>
       </w:r>
       <w:r>
         <w:rPr>
           <w:rFonts w:hint="eastAsia"/>
         </w:rPr>
-        <w:t>我们</w:t>
-      </w:r>
-      <w:r>
-        <w:t>只支持最为基础的指令结构</w:t>
+        <w:t>。类似于</w:t>
       </w:r>
       <w:r>
         <w:rPr>
           <w:rFonts w:hint="eastAsia"/>
         </w:rPr>
-        <w:t>。类似于</w:t>
+        <w:t>X86</w:t>
       </w:r>
       <w:r>
         <w:rPr>
           <w:rFonts w:hint="eastAsia"/>
         </w:rPr>
-        <w:t>X86</w:t>
+        <w:t>里</w:t>
+      </w:r>
+      <w:r>
+        <w:t>使用</w:t>
       </w:r>
       <w:r>
         <w:rPr>
           <w:rFonts w:hint="eastAsia"/>
         </w:rPr>
-        <w:t>里</w:t>
-      </w:r>
-      <w:r>
-        <w:t>使用</w:t>
+        <w:t>[]</w:t>
       </w:r>
       <w:r>
         <w:rPr>
           <w:rFonts w:hint="eastAsia"/>
         </w:rPr>
-        <w:t>[]</w:t>
+        <w:t>来</w:t>
+      </w:r>
+      <w:r>
+        <w:t>进行取内容操作</w:t>
       </w:r>
       <w:r>
         <w:rPr>
           <w:rFonts w:hint="eastAsia"/>
         </w:rPr>
-        <w:t>来</w:t>
-      </w:r>
-      <w:r>
-        <w:t>进行取内容操作</w:t>
+        <w:t>并</w:t>
+      </w:r>
+      <w:r>
+        <w:t>不打算被实现</w:t>
       </w:r>
       <w:r>
         <w:rPr>
           <w:rFonts w:hint="eastAsia"/>
         </w:rPr>
-        <w:t>并</w:t>
-      </w:r>
-      <w:r>
-        <w:t>不打算被实现</w:t>
-      </w:r>
-      <w:r>
-        <w:rPr>
-          <w:rFonts w:hint="eastAsia"/>
-        </w:rPr>
-        <w:t>。</w:t>
-      </w:r>
-      <w:r>
-        <w:rPr>
-          <w:rFonts w:hint="eastAsia"/>
-        </w:rPr>
-        <w:t>表达式功能</w:t>
+        <w:t>。表达式功能</w:t>
       </w:r>
       <w:r>
         <w:t>的特性就注定其不能在汇编语言执行的时候存在，</w:t>
@@ -5483,9 +5469,6 @@
     <w:p>
       <w:pPr>
         <w:ind w:firstLine="360"/>
-        <w:rPr>
-          <w:rFonts w:hint="eastAsia"/>
-        </w:rPr>
       </w:pPr>
       <w:r>
         <w:t>而</w:t>
@@ -5557,9 +5540,6 @@
     <w:p>
       <w:pPr>
         <w:ind w:firstLine="360"/>
-        <w:rPr>
-          <w:rFonts w:hint="eastAsia"/>
-        </w:rPr>
       </w:pPr>
       <w:r>
         <w:rPr>
@@ -7135,13 +7115,7 @@
         <w:t>错误</w:t>
       </w:r>
     </w:p>
-    <w:p>
-      <w:pPr>
-        <w:rPr>
-          <w:rFonts w:hint="eastAsia"/>
-        </w:rPr>
-      </w:pPr>
-    </w:p>
+    <w:p/>
     <w:p>
       <w:pPr>
         <w:pStyle w:val="a5"/>
@@ -7364,14 +7338,7 @@
           <w:rFonts w:asciiTheme="minorEastAsia" w:hAnsiTheme="minorEastAsia"/>
           <w:i/>
         </w:rPr>
-        <w:t>exit:</w:t>
-      </w:r>
-      <w:r>
-        <w:rPr>
-          <w:rFonts w:asciiTheme="minorEastAsia" w:hAnsiTheme="minorEastAsia"/>
-          <w:i/>
-        </w:rPr>
-        <w:t xml:space="preserve"> </w:t>
+        <w:t xml:space="preserve">exit: </w:t>
       </w:r>
       <w:r>
         <w:rPr>
@@ -7408,7 +7375,7 @@
       <w:pPr>
         <w:ind w:left="720" w:firstLine="720"/>
         <w:rPr>
-          <w:rFonts w:asciiTheme="minorEastAsia" w:hAnsiTheme="minorEastAsia" w:hint="eastAsia"/>
+          <w:rFonts w:asciiTheme="minorEastAsia" w:hAnsiTheme="minorEastAsia"/>
           <w:i/>
         </w:rPr>
       </w:pPr>

</xml_diff>